<commit_message>
Added client pseudocode and updated state diagrams
</commit_message>
<xml_diff>
--- a/Design Docs/LinuxChat_PsuedoCode.docx
+++ b/Design Docs/LinuxChat_PsuedoCode.docx
@@ -12,10 +12,18 @@
     </w:p>
     <w:p>
       <w:pPr>
+        <w:pStyle w:val="Heading2"/>
+      </w:pPr>
+      <w:r>
+        <w:t>Server</w:t>
+      </w:r>
+    </w:p>
+    <w:p>
+      <w:pPr>
         <w:pStyle w:val="Heading1"/>
       </w:pPr>
       <w:r>
-        <w:t>INITIALIZE GUI</w:t>
+        <w:t>Initialize GUI</w:t>
       </w:r>
     </w:p>
     <w:p>
@@ -30,23 +38,6 @@
       <w:pPr>
         <w:pStyle w:val="NoSpacing"/>
       </w:pPr>
-      <w:r>
-        <w:t xml:space="preserve">Go to </w:t>
-      </w:r>
-      <w:r>
-        <w:rPr>
-          <w:b/>
-        </w:rPr>
-        <w:t xml:space="preserve">Create Socket </w:t>
-      </w:r>
-      <w:r>
-        <w:t>State</w:t>
-      </w:r>
-    </w:p>
-    <w:p>
-      <w:pPr>
-        <w:pStyle w:val="NoSpacing"/>
-      </w:pPr>
     </w:p>
     <w:p>
       <w:pPr>
@@ -63,13 +54,8 @@
       <w:r>
         <w:t>Create a stream socket</w:t>
       </w:r>
-    </w:p>
-    <w:p>
-      <w:pPr>
-        <w:pStyle w:val="NoSpacing"/>
-      </w:pPr>
-      <w:r>
-        <w:t>ListenSocket = socket(AF_INET, SOCK_STREAM, O)</w:t>
+      <w:r>
+        <w:t xml:space="preserve"> with AF_INET, SOCK_STREAM, O parameters</w:t>
       </w:r>
     </w:p>
     <w:p>
@@ -146,7 +132,10 @@
         <w:pStyle w:val="NoSpacing"/>
       </w:pPr>
       <w:r>
-        <w:t>Call bind(ListenSocket)</w:t>
+        <w:t>Call bind</w:t>
+      </w:r>
+      <w:r>
+        <w:t xml:space="preserve"> on ListenSocket</w:t>
       </w:r>
     </w:p>
     <w:p>
@@ -178,7 +167,13 @@
     <w:p>
       <w:pPr>
         <w:pStyle w:val="NoSpacing"/>
-      </w:pPr>
+        <w:tabs>
+          <w:tab w:val="left" w:pos="2106"/>
+        </w:tabs>
+      </w:pPr>
+      <w:r>
+        <w:tab/>
+      </w:r>
     </w:p>
     <w:p>
       <w:pPr>
@@ -210,7 +205,13 @@
         <w:pStyle w:val="NoSpacing"/>
       </w:pPr>
       <w:r>
-        <w:t>Call listen(ListenSocket, LISTENQ)</w:t>
+        <w:t xml:space="preserve">Call listen on </w:t>
+      </w:r>
+      <w:r>
+        <w:t xml:space="preserve">ListenSocket with </w:t>
+      </w:r>
+      <w:r>
+        <w:t>LISTENQ</w:t>
       </w:r>
     </w:p>
     <w:p>
@@ -295,15 +296,15 @@
         </w:tabs>
       </w:pPr>
       <w:r>
+        <w:t>Accept new connection</w:t>
+      </w:r>
+    </w:p>
+    <w:p>
+      <w:pPr>
+        <w:pStyle w:val="NoSpacing"/>
+      </w:pPr>
+      <w:r>
         <w:lastRenderedPageBreak/>
-        <w:t>Accept new connection</w:t>
-      </w:r>
-    </w:p>
-    <w:p>
-      <w:pPr>
-        <w:pStyle w:val="NoSpacing"/>
-      </w:pPr>
-      <w:r>
         <w:t>Call accept(ListenSocket)</w:t>
       </w:r>
     </w:p>
@@ -423,8 +424,6 @@
       </w:pPr>
       <w:r>
         <w:tab/>
-      </w:r>
-      <w:r>
         <w:t xml:space="preserve">Go to </w:t>
       </w:r>
       <w:r>
@@ -526,7 +525,10 @@
         </w:tabs>
       </w:pPr>
       <w:r>
-        <w:t>echo data to all other clients</w:t>
+        <w:t>E</w:t>
+      </w:r>
+      <w:r>
+        <w:t>cho data to all other clients</w:t>
       </w:r>
     </w:p>
     <w:p>
@@ -569,11 +571,745 @@
       </w:pPr>
     </w:p>
     <w:p>
-      <w:pPr>
-        <w:pStyle w:val="NoSpacing"/>
-      </w:pPr>
+      <w:r>
+        <w:br w:type="page"/>
+      </w:r>
+    </w:p>
+    <w:p>
+      <w:pPr>
+        <w:pStyle w:val="Heading2"/>
+      </w:pPr>
+      <w:r>
+        <w:lastRenderedPageBreak/>
+        <w:t>Client</w:t>
+      </w:r>
+    </w:p>
+    <w:p>
+      <w:pPr>
+        <w:pStyle w:val="Heading1"/>
+      </w:pPr>
+      <w:r>
+        <w:t>Initialize GUI</w:t>
+      </w:r>
+    </w:p>
+    <w:p>
+      <w:pPr>
+        <w:pStyle w:val="NoSpacing"/>
+      </w:pPr>
+      <w:r>
+        <w:t>Set up GUI using QT Framework</w:t>
+      </w:r>
+    </w:p>
+    <w:p>
+      <w:pPr>
+        <w:pStyle w:val="NoSpacing"/>
+      </w:pPr>
+      <w:r>
+        <w:t xml:space="preserve">Go to </w:t>
+      </w:r>
+    </w:p>
+    <w:p>
+      <w:pPr>
+        <w:pStyle w:val="NoSpacing"/>
+      </w:pPr>
+      <w:r>
+        <w:t xml:space="preserve">Go to </w:t>
+      </w:r>
+      <w:r>
+        <w:rPr>
+          <w:b/>
+        </w:rPr>
+        <w:t>Wait for IP and Host Info</w:t>
+      </w:r>
+      <w:r>
+        <w:t xml:space="preserve"> State</w:t>
+      </w:r>
+    </w:p>
+    <w:p>
+      <w:pPr>
+        <w:pStyle w:val="NoSpacing"/>
+      </w:pPr>
+    </w:p>
+    <w:p>
+      <w:pPr>
+        <w:pStyle w:val="Heading1"/>
+      </w:pPr>
+      <w:r>
+        <w:t>Wait for IP and Host Info</w:t>
+      </w:r>
+    </w:p>
+    <w:p>
+      <w:pPr>
+        <w:pStyle w:val="NoSpacing"/>
+        <w:tabs>
+          <w:tab w:val="left" w:pos="2106"/>
+        </w:tabs>
+        <w:spacing w:before="0"/>
+      </w:pPr>
+      <w:r>
+        <w:t>Forever loop:</w:t>
+      </w:r>
+      <w:r>
+        <w:br/>
+        <w:t xml:space="preserve">                If invalid IP or port entered</w:t>
+      </w:r>
+    </w:p>
+    <w:p>
+      <w:pPr>
+        <w:pStyle w:val="NoSpacing"/>
+        <w:tabs>
+          <w:tab w:val="left" w:pos="2106"/>
+        </w:tabs>
+        <w:spacing w:before="0"/>
+      </w:pPr>
+      <w:r>
+        <w:t xml:space="preserve">                                Print error message</w:t>
+      </w:r>
+    </w:p>
+    <w:p>
+      <w:pPr>
+        <w:pStyle w:val="NoSpacing"/>
+        <w:spacing w:before="0"/>
+      </w:pPr>
+      <w:r>
+        <w:tab/>
+        <w:t>Else if no port entered</w:t>
+      </w:r>
+    </w:p>
+    <w:p>
+      <w:pPr>
+        <w:pStyle w:val="NoSpacing"/>
+        <w:spacing w:before="0"/>
+      </w:pPr>
+      <w:r>
+        <w:tab/>
+      </w:r>
+      <w:r>
+        <w:tab/>
+        <w:t>Use default port</w:t>
+      </w:r>
+    </w:p>
+    <w:p>
+      <w:pPr>
+        <w:pStyle w:val="NoSpacing"/>
+        <w:spacing w:before="0"/>
+      </w:pPr>
+      <w:r>
+        <w:tab/>
+        <w:t>Else</w:t>
+      </w:r>
+    </w:p>
+    <w:p>
+      <w:pPr>
+        <w:pStyle w:val="NoSpacing"/>
+        <w:spacing w:before="0"/>
+        <w:ind w:left="720" w:firstLine="720"/>
+      </w:pPr>
+      <w:r>
+        <w:t xml:space="preserve">Go to </w:t>
+      </w:r>
+      <w:r>
+        <w:rPr>
+          <w:b/>
+        </w:rPr>
+        <w:t xml:space="preserve">Create Socket </w:t>
+      </w:r>
+      <w:r>
+        <w:t>state</w:t>
+      </w:r>
+    </w:p>
+    <w:p>
+      <w:pPr>
+        <w:pStyle w:val="NoSpacing"/>
+      </w:pPr>
+    </w:p>
+    <w:p>
+      <w:pPr>
+        <w:pStyle w:val="Heading1"/>
+      </w:pPr>
+      <w:r>
+        <w:t>Create Socket</w:t>
+      </w:r>
+    </w:p>
+    <w:p>
+      <w:pPr>
+        <w:pStyle w:val="NoSpacing"/>
+      </w:pPr>
+      <w:r>
+        <w:t>Create a stream socket</w:t>
+      </w:r>
+      <w:r>
+        <w:t xml:space="preserve"> with</w:t>
+      </w:r>
+      <w:r>
+        <w:t xml:space="preserve"> AF_INET, SOCK_STREAM, O </w:t>
+      </w:r>
+      <w:r>
+        <w:t>parameters</w:t>
+      </w:r>
+    </w:p>
+    <w:p>
+      <w:pPr>
+        <w:pStyle w:val="NoSpacing"/>
+      </w:pPr>
+      <w:r>
+        <w:tab/>
+        <w:t>Check for any errors on socket call</w:t>
+      </w:r>
+    </w:p>
+    <w:p>
+      <w:pPr>
+        <w:pStyle w:val="NoSpacing"/>
+      </w:pPr>
+      <w:r>
+        <w:t xml:space="preserve">Go to </w:t>
+      </w:r>
+      <w:r>
+        <w:rPr>
+          <w:b/>
+        </w:rPr>
+        <w:t xml:space="preserve">Bind Address </w:t>
+      </w:r>
+      <w:r>
+        <w:t>state</w:t>
+      </w:r>
+    </w:p>
+    <w:p>
+      <w:pPr>
+        <w:pStyle w:val="NoSpacing"/>
+      </w:pPr>
+    </w:p>
+    <w:p>
+      <w:pPr>
+        <w:pStyle w:val="Heading1"/>
+      </w:pPr>
+      <w:r>
+        <w:t>Bind Address</w:t>
+      </w:r>
+    </w:p>
+    <w:p>
+      <w:pPr>
+        <w:pStyle w:val="NoSpacing"/>
+      </w:pPr>
+      <w:r>
+        <w:t>Bind address to the socket</w:t>
+      </w:r>
+    </w:p>
+    <w:p>
+      <w:pPr>
+        <w:pStyle w:val="NoSpacing"/>
+      </w:pPr>
+      <w:r>
+        <w:t>Allocate memory for server struct</w:t>
+      </w:r>
+    </w:p>
+    <w:p>
+      <w:pPr>
+        <w:pStyle w:val="NoSpacing"/>
+      </w:pPr>
+      <w:r>
+        <w:t>Initialize server struct with AF_INET, port specified by user, and to accept connections from any client</w:t>
+      </w:r>
+    </w:p>
+    <w:p>
+      <w:pPr>
+        <w:pStyle w:val="NoSpacing"/>
+      </w:pPr>
+      <w:r>
+        <w:t>Call bind(ListenSocket)</w:t>
+      </w:r>
+    </w:p>
+    <w:p>
+      <w:pPr>
+        <w:pStyle w:val="NoSpacing"/>
+      </w:pPr>
+      <w:r>
+        <w:tab/>
+        <w:t>Check for any errors on bind call</w:t>
+      </w:r>
+    </w:p>
+    <w:p>
+      <w:pPr>
+        <w:pStyle w:val="NoSpacing"/>
+      </w:pPr>
+      <w:r>
+        <w:t xml:space="preserve">Go to </w:t>
+      </w:r>
+      <w:r>
+        <w:rPr>
+          <w:b/>
+        </w:rPr>
+        <w:t>Connect to Server</w:t>
+      </w:r>
+      <w:r>
+        <w:t xml:space="preserve"> state</w:t>
+      </w:r>
+    </w:p>
+    <w:p/>
+    <w:p>
+      <w:pPr>
+        <w:pStyle w:val="Heading1"/>
+      </w:pPr>
+      <w:r>
+        <w:t>Connect to Server</w:t>
+      </w:r>
+    </w:p>
+    <w:p>
+      <w:pPr>
+        <w:spacing w:before="0" w:after="0"/>
+      </w:pPr>
+      <w:r>
+        <w:t>Call connect()</w:t>
+      </w:r>
+      <w:r>
+        <w:br/>
+        <w:t>If error</w:t>
+      </w:r>
+      <w:r>
+        <w:br/>
+      </w:r>
+      <w:r>
+        <w:tab/>
+        <w:t>Print message</w:t>
+      </w:r>
+    </w:p>
+    <w:p>
+      <w:pPr>
+        <w:spacing w:before="0" w:after="0"/>
+        <w:rPr>
+          <w:b/>
+        </w:rPr>
+      </w:pPr>
+      <w:r>
+        <w:t xml:space="preserve">Go to </w:t>
+      </w:r>
+      <w:r>
+        <w:rPr>
+          <w:b/>
+        </w:rPr>
+        <w:t>Create</w:t>
+      </w:r>
+      <w:r>
+        <w:t xml:space="preserve"> </w:t>
+      </w:r>
+      <w:r>
+        <w:rPr>
+          <w:b/>
+        </w:rPr>
+        <w:t>Data Receiving Process</w:t>
+      </w:r>
+      <w:r>
+        <w:br/>
+      </w:r>
+    </w:p>
+    <w:p>
+      <w:pPr>
+        <w:pStyle w:val="Heading1"/>
+      </w:pPr>
+      <w:r>
+        <w:lastRenderedPageBreak/>
+        <w:t xml:space="preserve">Create </w:t>
+      </w:r>
       <w:bookmarkStart w:id="0" w:name="_GoBack"/>
       <w:bookmarkEnd w:id="0"/>
+      <w:r>
+        <w:t>Data Receiving process</w:t>
+      </w:r>
+    </w:p>
+    <w:p>
+      <w:pPr>
+        <w:spacing w:before="0" w:after="0"/>
+      </w:pPr>
+      <w:r>
+        <w:t>Fork new process</w:t>
+      </w:r>
+    </w:p>
+    <w:p>
+      <w:pPr>
+        <w:spacing w:before="0" w:after="0"/>
+      </w:pPr>
+      <w:r>
+        <w:t>If error</w:t>
+      </w:r>
+    </w:p>
+    <w:p>
+      <w:pPr>
+        <w:spacing w:before="0" w:after="0"/>
+      </w:pPr>
+      <w:r>
+        <w:tab/>
+        <w:t>Print error message</w:t>
+      </w:r>
+    </w:p>
+    <w:p>
+      <w:pPr>
+        <w:spacing w:before="0" w:after="0"/>
+      </w:pPr>
+      <w:r>
+        <w:t xml:space="preserve">Go to </w:t>
+      </w:r>
+      <w:r>
+        <w:rPr>
+          <w:b/>
+        </w:rPr>
+        <w:t>Wait for User Input</w:t>
+      </w:r>
+    </w:p>
+    <w:p>
+      <w:pPr>
+        <w:pStyle w:val="Heading1"/>
+      </w:pPr>
+      <w:r>
+        <w:t>Wait for User Input</w:t>
+      </w:r>
+    </w:p>
+    <w:p>
+      <w:pPr>
+        <w:spacing w:before="0" w:after="0"/>
+        <w:rPr>
+          <w:b/>
+        </w:rPr>
+      </w:pPr>
+      <w:r>
+        <w:t>Forever loop</w:t>
+      </w:r>
+      <w:r>
+        <w:br/>
+      </w:r>
+      <w:r>
+        <w:tab/>
+        <w:t>If received keyboard input</w:t>
+      </w:r>
+      <w:r>
+        <w:br/>
+      </w:r>
+      <w:r>
+        <w:tab/>
+      </w:r>
+      <w:r>
+        <w:tab/>
+        <w:t>Print to window</w:t>
+      </w:r>
+      <w:r>
+        <w:br/>
+      </w:r>
+      <w:r>
+        <w:tab/>
+        <w:t>If received &lt;Enter&gt;</w:t>
+      </w:r>
+      <w:r>
+        <w:br/>
+      </w:r>
+      <w:r>
+        <w:tab/>
+      </w:r>
+      <w:r>
+        <w:tab/>
+        <w:t xml:space="preserve">Go to </w:t>
+      </w:r>
+      <w:r>
+        <w:rPr>
+          <w:b/>
+        </w:rPr>
+        <w:t>Transmit Data through Socket</w:t>
+      </w:r>
+      <w:r>
+        <w:rPr>
+          <w:b/>
+        </w:rPr>
+        <w:t xml:space="preserve"> </w:t>
+      </w:r>
+      <w:r>
+        <w:t>state</w:t>
+      </w:r>
+    </w:p>
+    <w:p>
+      <w:pPr>
+        <w:spacing w:before="0" w:after="0"/>
+        <w:ind w:left="720"/>
+      </w:pPr>
+      <w:r>
+        <w:t xml:space="preserve">If </w:t>
+      </w:r>
+      <w:r>
+        <w:t>“Save chat session” toggled</w:t>
+      </w:r>
+    </w:p>
+    <w:p>
+      <w:pPr>
+        <w:spacing w:before="0" w:after="0"/>
+        <w:ind w:left="1440"/>
+        <w:rPr>
+          <w:b/>
+        </w:rPr>
+      </w:pPr>
+      <w:r>
+        <w:t>Open file for writing</w:t>
+      </w:r>
+      <w:r>
+        <w:br/>
+      </w:r>
+      <w:r>
+        <w:tab/>
+        <w:t xml:space="preserve">Go to </w:t>
+      </w:r>
+      <w:r>
+        <w:rPr>
+          <w:b/>
+        </w:rPr>
+        <w:t>File Writing Process</w:t>
+      </w:r>
+      <w:r>
+        <w:rPr>
+          <w:b/>
+        </w:rPr>
+        <w:t xml:space="preserve"> </w:t>
+      </w:r>
+      <w:r>
+        <w:t>state</w:t>
+      </w:r>
+    </w:p>
+    <w:p>
+      <w:pPr>
+        <w:spacing w:before="0" w:after="0"/>
+      </w:pPr>
+      <w:r>
+        <w:rPr>
+          <w:b/>
+        </w:rPr>
+        <w:tab/>
+      </w:r>
+      <w:r>
+        <w:t xml:space="preserve">Else  </w:t>
+      </w:r>
+      <w:r>
+        <w:t>if untoggled</w:t>
+      </w:r>
+    </w:p>
+    <w:p>
+      <w:pPr>
+        <w:spacing w:before="0" w:after="0"/>
+      </w:pPr>
+      <w:r>
+        <w:tab/>
+      </w:r>
+      <w:r>
+        <w:tab/>
+        <w:t>Close file</w:t>
+      </w:r>
+    </w:p>
+    <w:p>
+      <w:pPr>
+        <w:spacing w:before="0" w:after="0"/>
+      </w:pPr>
+      <w:r>
+        <w:tab/>
+      </w:r>
+      <w:r>
+        <w:tab/>
+        <w:t>Close process</w:t>
+      </w:r>
+    </w:p>
+    <w:p>
+      <w:pPr>
+        <w:pStyle w:val="Heading1"/>
+      </w:pPr>
+      <w:r>
+        <w:t>Transmit Data through Socket</w:t>
+      </w:r>
+    </w:p>
+    <w:p>
+      <w:r>
+        <w:t>Get text from user input</w:t>
+      </w:r>
+      <w:r>
+        <w:br/>
+        <w:t>Add to buffer</w:t>
+      </w:r>
+      <w:r>
+        <w:br/>
+        <w:t>Write buffer to socket</w:t>
+      </w:r>
+      <w:r>
+        <w:br/>
+        <w:t xml:space="preserve">Go to </w:t>
+      </w:r>
+      <w:r>
+        <w:rPr>
+          <w:b/>
+        </w:rPr>
+        <w:t xml:space="preserve">Wait for User Input </w:t>
+      </w:r>
+      <w:r>
+        <w:t>state</w:t>
+      </w:r>
+    </w:p>
+    <w:p>
+      <w:pPr>
+        <w:pStyle w:val="Heading1"/>
+      </w:pPr>
+      <w:r>
+        <w:t>Wait for Incoming Server Data</w:t>
+      </w:r>
+    </w:p>
+    <w:p>
+      <w:pPr>
+        <w:spacing w:before="0" w:after="0"/>
+      </w:pPr>
+      <w:r>
+        <w:t>Call select()</w:t>
+      </w:r>
+    </w:p>
+    <w:p>
+      <w:pPr>
+        <w:spacing w:before="0" w:after="0"/>
+      </w:pPr>
+      <w:r>
+        <w:t>Forever loop</w:t>
+      </w:r>
+    </w:p>
+    <w:p>
+      <w:pPr>
+        <w:spacing w:before="0" w:after="0"/>
+        <w:ind w:firstLine="720"/>
+      </w:pPr>
+      <w:r>
+        <w:t>If received data</w:t>
+      </w:r>
+    </w:p>
+    <w:p>
+      <w:pPr>
+        <w:spacing w:before="0" w:after="0"/>
+        <w:ind w:firstLine="720"/>
+      </w:pPr>
+      <w:r>
+        <w:tab/>
+        <w:t>Store data in buffer</w:t>
+      </w:r>
+    </w:p>
+    <w:p>
+      <w:pPr>
+        <w:spacing w:before="0" w:after="0"/>
+      </w:pPr>
+      <w:r>
+        <w:tab/>
+      </w:r>
+      <w:r>
+        <w:tab/>
+        <w:t xml:space="preserve">Go to </w:t>
+      </w:r>
+      <w:r>
+        <w:rPr>
+          <w:b/>
+        </w:rPr>
+        <w:t>Print to Window</w:t>
+      </w:r>
+      <w:r>
+        <w:t xml:space="preserve"> state</w:t>
+      </w:r>
+    </w:p>
+    <w:p>
+      <w:pPr>
+        <w:spacing w:before="0" w:after="0"/>
+      </w:pPr>
+      <w:r>
+        <w:tab/>
+      </w:r>
+      <w:r>
+        <w:tab/>
+        <w:t>If “Save chat session toggled”</w:t>
+      </w:r>
+    </w:p>
+    <w:p>
+      <w:pPr>
+        <w:spacing w:before="0" w:after="0"/>
+      </w:pPr>
+      <w:r>
+        <w:tab/>
+      </w:r>
+      <w:r>
+        <w:tab/>
+      </w:r>
+      <w:r>
+        <w:tab/>
+        <w:t xml:space="preserve">Go to </w:t>
+      </w:r>
+      <w:r>
+        <w:rPr>
+          <w:b/>
+        </w:rPr>
+        <w:t>Write to File</w:t>
+      </w:r>
+      <w:r>
+        <w:t xml:space="preserve"> state</w:t>
+      </w:r>
+      <w:r>
+        <w:br/>
+      </w:r>
+    </w:p>
+    <w:p>
+      <w:pPr>
+        <w:pStyle w:val="Heading1"/>
+      </w:pPr>
+      <w:r>
+        <w:t>Print to Window</w:t>
+      </w:r>
+    </w:p>
+    <w:p>
+      <w:r>
+        <w:t>Get text in buffer</w:t>
+      </w:r>
+      <w:r>
+        <w:br/>
+        <w:t>Print text to screen</w:t>
+      </w:r>
+      <w:r>
+        <w:br/>
+        <w:t xml:space="preserve">Go to </w:t>
+      </w:r>
+      <w:r>
+        <w:rPr>
+          <w:b/>
+        </w:rPr>
+        <w:t xml:space="preserve">Wait for Incoming Server Data </w:t>
+      </w:r>
+      <w:r>
+        <w:t>state</w:t>
+      </w:r>
+    </w:p>
+    <w:p>
+      <w:pPr>
+        <w:pStyle w:val="Heading1"/>
+      </w:pPr>
+      <w:r>
+        <w:t>Wr</w:t>
+      </w:r>
+      <w:r>
+        <w:t>ite to File</w:t>
+      </w:r>
+    </w:p>
+    <w:p>
+      <w:r>
+        <w:lastRenderedPageBreak/>
+        <w:t>Get text in buffer</w:t>
+      </w:r>
+      <w:r>
+        <w:br/>
+        <w:t>Write text to opened file</w:t>
+      </w:r>
+      <w:r>
+        <w:br/>
+        <w:t xml:space="preserve">Go to </w:t>
+      </w:r>
+      <w:r>
+        <w:rPr>
+          <w:b/>
+        </w:rPr>
+        <w:t>Wait for Incoming Server Data</w:t>
+      </w:r>
+      <w:r>
+        <w:t xml:space="preserve"> state</w:t>
+      </w:r>
     </w:p>
     <w:sectPr>
       <w:pgSz w:w="12240" w:h="15840"/>
@@ -636,7 +1372,7 @@
 
 <file path=word/numbering.xml><?xml version="1.0" encoding="utf-8"?>
 <w:numbering xmlns:wpc="http://schemas.microsoft.com/office/word/2010/wordprocessingCanvas" xmlns:mc="http://schemas.openxmlformats.org/markup-compatibility/2006" xmlns:o="urn:schemas-microsoft-com:office:office" xmlns:r="http://schemas.openxmlformats.org/officeDocument/2006/relationships" xmlns:m="http://schemas.openxmlformats.org/officeDocument/2006/math" xmlns:v="urn:schemas-microsoft-com:vml" xmlns:wp14="http://schemas.microsoft.com/office/word/2010/wordprocessingDrawing" xmlns:wp="http://schemas.openxmlformats.org/drawingml/2006/wordprocessingDrawing" xmlns:w10="urn:schemas-microsoft-com:office:word" xmlns:w="http://schemas.openxmlformats.org/wordprocessingml/2006/main" xmlns:w14="http://schemas.microsoft.com/office/word/2010/wordml" xmlns:w15="http://schemas.microsoft.com/office/word/2012/wordml" xmlns:wpg="http://schemas.microsoft.com/office/word/2010/wordprocessingGroup" xmlns:wpi="http://schemas.microsoft.com/office/word/2010/wordprocessingInk" xmlns:wne="http://schemas.microsoft.com/office/word/2006/wordml" xmlns:wps="http://schemas.microsoft.com/office/word/2010/wordprocessingShape" mc:Ignorable="w14 w15 wp14">
-  <w:abstractNum w:abstractNumId="0">
+  <w:abstractNum w:abstractNumId="0" w15:restartNumberingAfterBreak="0">
     <w:nsid w:val="1DF9086C"/>
     <w:multiLevelType w:val="hybridMultilevel"/>
     <w:tmpl w:val="7152D5E8"/>
@@ -722,7 +1458,7 @@
       </w:pPr>
     </w:lvl>
   </w:abstractNum>
-  <w:abstractNum w:abstractNumId="1">
+  <w:abstractNum w:abstractNumId="1" w15:restartNumberingAfterBreak="0">
     <w:nsid w:val="548B32C0"/>
     <w:multiLevelType w:val="hybridMultilevel"/>
     <w:tmpl w:val="535A2616"/>
@@ -808,7 +1544,7 @@
       </w:pPr>
     </w:lvl>
   </w:abstractNum>
-  <w:abstractNum w:abstractNumId="2">
+  <w:abstractNum w:abstractNumId="2" w15:restartNumberingAfterBreak="0">
     <w:nsid w:val="549B76E6"/>
     <w:multiLevelType w:val="hybridMultilevel"/>
     <w:tmpl w:val="1D409D14"/>
@@ -1334,9 +2070,9 @@
     <w:next w:val="Normal"/>
     <w:link w:val="Heading2Char"/>
     <w:uiPriority w:val="9"/>
-    <w:semiHidden/>
     <w:unhideWhenUsed/>
     <w:qFormat/>
+    <w:rsid w:val="000B2E12"/>
     <w:pPr>
       <w:pBdr>
         <w:top w:val="single" w:sz="24" w:space="0" w:color="C9ECFC" w:themeColor="text2" w:themeTint="33"/>
@@ -1350,6 +2086,7 @@
     </w:pPr>
     <w:rPr>
       <w:rFonts w:asciiTheme="majorHAnsi" w:eastAsiaTheme="majorEastAsia" w:hAnsiTheme="majorHAnsi" w:cstheme="majorBidi"/>
+      <w:b/>
       <w:caps/>
       <w:spacing w:val="15"/>
     </w:rPr>
@@ -1513,7 +2250,6 @@
   <w:style w:type="character" w:default="1" w:styleId="DefaultParagraphFont">
     <w:name w:val="Default Paragraph Font"/>
     <w:uiPriority w:val="1"/>
-    <w:semiHidden/>
     <w:unhideWhenUsed/>
   </w:style>
   <w:style w:type="table" w:default="1" w:styleId="TableNormal">
@@ -1555,8 +2291,10 @@
     <w:basedOn w:val="DefaultParagraphFont"/>
     <w:link w:val="Heading2"/>
     <w:uiPriority w:val="9"/>
+    <w:rsid w:val="000B2E12"/>
     <w:rPr>
       <w:rFonts w:asciiTheme="majorHAnsi" w:eastAsiaTheme="majorEastAsia" w:hAnsiTheme="majorHAnsi" w:cstheme="majorBidi"/>
+      <w:b/>
       <w:caps/>
       <w:spacing w:val="15"/>
       <w:shd w:val="clear" w:color="auto" w:fill="C9ECFC" w:themeFill="text2" w:themeFillTint="33"/>
@@ -1582,7 +2320,6 @@
       <w:spacing w:after="0" w:line="240" w:lineRule="auto"/>
     </w:pPr>
     <w:tblPr>
-      <w:tblInd w:w="0" w:type="dxa"/>
       <w:tblBorders>
         <w:top w:val="single" w:sz="4" w:space="0" w:color="2C2C2C" w:themeColor="text1"/>
         <w:left w:val="single" w:sz="4" w:space="0" w:color="2C2C2C" w:themeColor="text1"/>
@@ -1591,12 +2328,6 @@
         <w:insideH w:val="single" w:sz="4" w:space="0" w:color="2C2C2C" w:themeColor="text1"/>
         <w:insideV w:val="single" w:sz="4" w:space="0" w:color="2C2C2C" w:themeColor="text1"/>
       </w:tblBorders>
-      <w:tblCellMar>
-        <w:top w:w="0" w:type="dxa"/>
-        <w:left w:w="108" w:type="dxa"/>
-        <w:bottom w:w="0" w:type="dxa"/>
-        <w:right w:w="108" w:type="dxa"/>
-      </w:tblCellMar>
     </w:tblPr>
   </w:style>
   <w:style w:type="paragraph" w:styleId="Title">
@@ -2263,7 +2994,7 @@
 </file>
 
 <file path=customXml/itemProps2.xml><?xml version="1.0" encoding="utf-8"?>
-<ds:datastoreItem xmlns:ds="http://schemas.openxmlformats.org/officeDocument/2006/customXml" ds:itemID="{18118C25-D362-4A25-A383-D0F05DDAF176}">
+<ds:datastoreItem xmlns:ds="http://schemas.openxmlformats.org/officeDocument/2006/customXml" ds:itemID="{6012879C-B04C-407B-8E4D-282D175526C2}">
   <ds:schemaRefs>
     <ds:schemaRef ds:uri="http://schemas.openxmlformats.org/officeDocument/2006/bibliography"/>
   </ds:schemaRefs>

</xml_diff>